<commit_message>
Add "multiple attribute definitions in one sentece" support. Working on funcions that return a struct.
</commit_message>
<xml_diff>
--- a/Log.docx
+++ b/Log.docx
@@ -4,7 +4,10 @@
   <w:body>
     <w:p>
       <w:r>
-        <w:t xml:space="preserve">13/02/2014 1 </w:t>
+        <w:t>13/02/2014 2</w:t>
+      </w:r>
+      <w:r>
+        <w:t xml:space="preserve"> </w:t>
       </w:r>
       <w:proofErr w:type="spellStart"/>
       <w:r>
@@ -45,6 +48,33 @@
       <w:proofErr w:type="spellEnd"/>
       <w:r>
         <w:t xml:space="preserve"> en las pruebas.</w:t>
+      </w:r>
+      <w:r>
+        <w:t>”</w:t>
+      </w:r>
+      <w:r>
+        <w:t xml:space="preserve"> -&gt;</w:t>
+      </w:r>
+      <w:r>
+        <w:t>”</w:t>
+      </w:r>
+      <w:r>
+        <w:t xml:space="preserve"> será tratado como </w:t>
+      </w:r>
+      <w:r>
+        <w:t>“</w:t>
+      </w:r>
+      <w:r>
+        <w:t>.</w:t>
+      </w:r>
+      <w:r>
+        <w:t>”</w:t>
+      </w:r>
+      <w:r>
+        <w:t xml:space="preserve"> .</w:t>
+      </w:r>
+      <w:r>
+        <w:t xml:space="preserve"> Ahora puede leer varios atributos declarados en la misma línea de forma correcta.</w:t>
       </w:r>
       <w:bookmarkStart w:id="0" w:name="_GoBack"/>
       <w:bookmarkEnd w:id="0"/>

</xml_diff>

<commit_message>
Now supports globalAttributes, but still dont show them. Now supports reading more than 1 cipher numbers. Now supports reading characters written between  '  ' . Now supports functions that return structs.
</commit_message>
<xml_diff>
--- a/Log.docx
+++ b/Log.docx
@@ -67,14 +67,57 @@
       <w:r>
         <w:t>.</w:t>
       </w:r>
+      <w:proofErr w:type="gramStart"/>
       <w:r>
         <w:t>”</w:t>
       </w:r>
       <w:r>
         <w:t xml:space="preserve"> .</w:t>
       </w:r>
+      <w:proofErr w:type="gramEnd"/>
       <w:r>
         <w:t xml:space="preserve"> Ahora puede leer varios atributos declarados en la misma línea de forma correcta.</w:t>
+      </w:r>
+    </w:p>
+    <w:p>
+      <w:r>
+        <w:t xml:space="preserve">14/02/2014 3hr. Ya guarda los atributos </w:t>
+      </w:r>
+      <w:proofErr w:type="spellStart"/>
+      <w:r>
+        <w:t>globales</w:t>
+      </w:r>
+      <w:proofErr w:type="gramStart"/>
+      <w:r>
+        <w:t>,pero</w:t>
+      </w:r>
+      <w:proofErr w:type="spellEnd"/>
+      <w:proofErr w:type="gramEnd"/>
+      <w:r>
+        <w:t xml:space="preserve"> todavía no los incluye en las heurísticas ni los muestra. No corre todavía con </w:t>
+      </w:r>
+      <w:proofErr w:type="spellStart"/>
+      <w:proofErr w:type="gramStart"/>
+      <w:r>
+        <w:t>Aeropuerto.c</w:t>
+      </w:r>
+      <w:proofErr w:type="spellEnd"/>
+      <w:r>
+        <w:t xml:space="preserve"> .</w:t>
+      </w:r>
+      <w:proofErr w:type="gramEnd"/>
+      <w:r>
+        <w:t xml:space="preserve"> Ahora lee números de </w:t>
+      </w:r>
+      <w:proofErr w:type="spellStart"/>
+      <w:proofErr w:type="gramStart"/>
+      <w:r>
+        <w:t>mas</w:t>
+      </w:r>
+      <w:proofErr w:type="spellEnd"/>
+      <w:proofErr w:type="gramEnd"/>
+      <w:r>
+        <w:t xml:space="preserve"> de 1 cifra. Ahora puede leer caracteres encerrados entre apostrofes. Ahora soporta funciones que devuelven estructuras.</w:t>
       </w:r>
       <w:bookmarkStart w:id="0" w:name="_GoBack"/>
       <w:bookmarkEnd w:id="0"/>

</xml_diff>

<commit_message>
Does show global attributes and supports variables with " _ ". Use of functions from libraries should be avoided since moudles function are still not supported and the parser doesnt recognises it as a function when called.
</commit_message>
<xml_diff>
--- a/Log.docx
+++ b/Log.docx
@@ -123,13 +123,85 @@
       <w:proofErr w:type="spellEnd"/>
       <w:proofErr w:type="gramEnd"/>
       <w:r>
-        <w:t xml:space="preserve"> de 1 cifra. Ahora puede leer caracteres encerrados entre apostrofes. Ahora soporta funciones que de</w:t>
+        <w:t xml:space="preserve"> de 1 cifra. Ahora puede leer caracteres encerrados entre apostrofes. Ahora soporta funciones que devuelven estructuras.</w:t>
+      </w:r>
+    </w:p>
+    <w:p/>
+    <w:p>
+      <w:r>
+        <w:t xml:space="preserve">15/02/2014 </w:t>
+      </w:r>
+      <w:proofErr w:type="gramStart"/>
+      <w:r>
+        <w:t>1hr .</w:t>
+      </w:r>
+      <w:proofErr w:type="gramEnd"/>
+      <w:r>
+        <w:t xml:space="preserve"> Muestra atributos globales y soporta variables con “_</w:t>
+      </w:r>
+      <w:proofErr w:type="gramStart"/>
+      <w:r>
+        <w:t>” .</w:t>
+      </w:r>
+      <w:proofErr w:type="gramEnd"/>
+      <w:r>
+        <w:t xml:space="preserve"> Funciones en el </w:t>
+      </w:r>
+      <w:proofErr w:type="spellStart"/>
+      <w:r>
+        <w:t>main</w:t>
+      </w:r>
+      <w:proofErr w:type="spellEnd"/>
+      <w:r>
+        <w:t xml:space="preserve"> como </w:t>
+      </w:r>
+      <w:proofErr w:type="spellStart"/>
+      <w:proofErr w:type="gramStart"/>
+      <w:r>
+        <w:t>system</w:t>
+      </w:r>
+      <w:proofErr w:type="spellEnd"/>
+      <w:r>
+        <w:t>(</w:t>
+      </w:r>
+      <w:proofErr w:type="gramEnd"/>
+      <w:r>
+        <w:t>“</w:t>
+      </w:r>
+      <w:proofErr w:type="spellStart"/>
+      <w:r>
+        <w:t>cls</w:t>
+      </w:r>
+      <w:proofErr w:type="spellEnd"/>
+      <w:r>
+        <w:t xml:space="preserve">”) deberían ser evitadas ya que no las puede leer bien todavía, supongo por el </w:t>
+      </w:r>
+      <w:proofErr w:type="spellStart"/>
+      <w:r>
+        <w:t>echo</w:t>
+      </w:r>
+      <w:proofErr w:type="spellEnd"/>
+      <w:r>
+        <w:t xml:space="preserve"> de que sea una función q en realidad no </w:t>
+      </w:r>
+      <w:proofErr w:type="spellStart"/>
+      <w:r>
+        <w:t>esta</w:t>
+      </w:r>
+      <w:proofErr w:type="spellEnd"/>
+      <w:r>
+        <w:t xml:space="preserve"> registrada ya que es de uno de los </w:t>
+      </w:r>
+      <w:proofErr w:type="spellStart"/>
+      <w:r>
+        <w:t>modulos</w:t>
+      </w:r>
+      <w:proofErr w:type="spellEnd"/>
+      <w:r>
+        <w:t xml:space="preserve"> y por lo tanto no la reconoce. Duda con q que se quiere mostrar de la main.</w:t>
       </w:r>
       <w:bookmarkStart w:id="0" w:name="_GoBack"/>
       <w:bookmarkEnd w:id="0"/>
-      <w:r>
-        <w:t>vuelven estructuras.</w:t>
-      </w:r>
     </w:p>
     <w:sectPr>
       <w:pgSz w:w="12240" w:h="15840"/>

</xml_diff>

<commit_message>
Reads array size correctly for adts,but not for candidate classes.
</commit_message>
<xml_diff>
--- a/Log.docx
+++ b/Log.docx
@@ -133,7 +133,10 @@
       </w:r>
       <w:proofErr w:type="gramStart"/>
       <w:r>
-        <w:t>1hr .</w:t>
+        <w:t>2</w:t>
+      </w:r>
+      <w:r>
+        <w:t>hr .</w:t>
       </w:r>
       <w:proofErr w:type="gramEnd"/>
       <w:r>
@@ -198,7 +201,39 @@
       </w:r>
       <w:proofErr w:type="spellEnd"/>
       <w:r>
-        <w:t xml:space="preserve"> y por lo tanto no la reconoce. Duda con q que se quiere mostrar de la main.</w:t>
+        <w:t xml:space="preserve"> y por lo tanto no la reconoce. Duda con q que se quiere mostrar de la </w:t>
+      </w:r>
+      <w:proofErr w:type="spellStart"/>
+      <w:r>
+        <w:t>main</w:t>
+      </w:r>
+      <w:proofErr w:type="spellEnd"/>
+      <w:r>
+        <w:t>.</w:t>
+      </w:r>
+      <w:r>
+        <w:t xml:space="preserve"> Ya carga el tamaño de los arreglos bien para los </w:t>
+      </w:r>
+      <w:proofErr w:type="spellStart"/>
+      <w:r>
+        <w:t>adt</w:t>
+      </w:r>
+      <w:proofErr w:type="gramStart"/>
+      <w:r>
+        <w:t>,pero</w:t>
+      </w:r>
+      <w:proofErr w:type="spellEnd"/>
+      <w:proofErr w:type="gramEnd"/>
+      <w:r>
+        <w:t xml:space="preserve"> no para las </w:t>
+      </w:r>
+      <w:proofErr w:type="spellStart"/>
+      <w:r>
+        <w:t>candidate</w:t>
+      </w:r>
+      <w:proofErr w:type="spellEnd"/>
+      <w:r>
+        <w:t xml:space="preserve"> class.</w:t>
       </w:r>
       <w:bookmarkStart w:id="0" w:name="_GoBack"/>
       <w:bookmarkEnd w:id="0"/>

</xml_diff>

<commit_message>
Reads array size correctly for all and corrects some arrays that were showed when they really didnt exist. Load,show and process modules and their submodules and functions :D .
</commit_message>
<xml_diff>
--- a/Log.docx
+++ b/Log.docx
@@ -233,10 +233,51 @@
       </w:r>
       <w:proofErr w:type="spellEnd"/>
       <w:r>
-        <w:t xml:space="preserve"> class.</w:t>
+        <w:t xml:space="preserve"> </w:t>
+      </w:r>
+      <w:proofErr w:type="spellStart"/>
+      <w:r>
+        <w:t>class</w:t>
+      </w:r>
+      <w:proofErr w:type="spellEnd"/>
+      <w:r>
+        <w:t>.</w:t>
+      </w:r>
+    </w:p>
+    <w:p/>
+    <w:p>
+      <w:r>
+        <w:t xml:space="preserve">18/02/2014 5hrs. Muestra y carga los </w:t>
+      </w:r>
+      <w:proofErr w:type="spellStart"/>
+      <w:r>
+        <w:t>modulos</w:t>
+      </w:r>
+      <w:proofErr w:type="spellEnd"/>
+      <w:r>
+        <w:t xml:space="preserve"> de los </w:t>
+      </w:r>
+      <w:proofErr w:type="spellStart"/>
+      <w:r>
+        <w:t>modulos</w:t>
+      </w:r>
+      <w:proofErr w:type="spellEnd"/>
+      <w:r>
+        <w:t xml:space="preserve"> y sus funciones. Muestra el tamaño de los arreglos correctamente y no muestra </w:t>
+      </w:r>
+      <w:proofErr w:type="spellStart"/>
+      <w:r>
+        <w:t>mas</w:t>
+      </w:r>
+      <w:proofErr w:type="spellEnd"/>
+      <w:r>
+        <w:t xml:space="preserve"> arreglos que no son</w:t>
       </w:r>
       <w:bookmarkStart w:id="0" w:name="_GoBack"/>
       <w:bookmarkEnd w:id="0"/>
+      <w:r>
+        <w:t>.</w:t>
+      </w:r>
     </w:p>
     <w:sectPr>
       <w:pgSz w:w="12240" w:h="15840"/>

</xml_diff>

<commit_message>
Adds fileLoader. Fixes Bugs. Test University. Adds output file writter.
</commit_message>
<xml_diff>
--- a/Log.docx
+++ b/Log.docx
@@ -271,13 +271,40 @@
       </w:r>
       <w:proofErr w:type="spellEnd"/>
       <w:r>
-        <w:t xml:space="preserve"> arreglos que no son</w:t>
+        <w:t xml:space="preserve"> arreglos que no son.</w:t>
+      </w:r>
+    </w:p>
+    <w:p/>
+    <w:p>
+      <w:r>
+        <w:t xml:space="preserve">19/02/2014 3hts. Agregado explorador de archivos. Arreglados varios bugs. Imprime el output con el nombre del archivo. Probado </w:t>
+      </w:r>
+      <w:proofErr w:type="spellStart"/>
+      <w:r>
+        <w:t>University</w:t>
+      </w:r>
+      <w:proofErr w:type="spellEnd"/>
+      <w:r>
+        <w:t xml:space="preserve">. Duda con </w:t>
+      </w:r>
+      <w:proofErr w:type="spellStart"/>
+      <w:r>
+        <w:t>MainFuction</w:t>
+      </w:r>
+      <w:proofErr w:type="spellEnd"/>
+      <w:r>
+        <w:t xml:space="preserve">, que es cada cosa, que se quería </w:t>
+      </w:r>
+      <w:proofErr w:type="gramStart"/>
+      <w:r>
+        <w:t>hacer ,etc</w:t>
+      </w:r>
+      <w:proofErr w:type="gramEnd"/>
+      <w:r>
+        <w:t>.</w:t>
       </w:r>
       <w:bookmarkStart w:id="0" w:name="_GoBack"/>
       <w:bookmarkEnd w:id="0"/>
-      <w:r>
-        <w:t>.</w:t>
-      </w:r>
     </w:p>
     <w:sectPr>
       <w:pgSz w:w="12240" w:h="15840"/>

</xml_diff>

<commit_message>
Implements all heuristics. Fixed bugs. Loads mainFunction as a normal function.
</commit_message>
<xml_diff>
--- a/Log.docx
+++ b/Log.docx
@@ -277,7 +277,10 @@
     <w:p/>
     <w:p>
       <w:r>
-        <w:t xml:space="preserve">19/02/2014 3hts. Agregado explorador de archivos. Arreglados varios bugs. Imprime el output con el nombre del archivo. Probado </w:t>
+        <w:t>19/02/2014 3hr</w:t>
+      </w:r>
+      <w:r>
+        <w:t xml:space="preserve">s. Agregado explorador de archivos. Arreglados varios bugs. Imprime el output con el nombre del archivo. Probado </w:t>
       </w:r>
       <w:proofErr w:type="spellStart"/>
       <w:r>
@@ -302,6 +305,36 @@
       <w:proofErr w:type="gramEnd"/>
       <w:r>
         <w:t>.</w:t>
+      </w:r>
+    </w:p>
+    <w:p/>
+    <w:p>
+      <w:r>
+        <w:t xml:space="preserve">20/02/2014 2hrs. Carga la </w:t>
+      </w:r>
+      <w:proofErr w:type="spellStart"/>
+      <w:r>
+        <w:t>mainFunction</w:t>
+      </w:r>
+      <w:proofErr w:type="spellEnd"/>
+      <w:r>
+        <w:t xml:space="preserve"> como una función normal. Implementa todas las heurísticas. Duda con la heurística 5 </w:t>
+      </w:r>
+      <w:proofErr w:type="gramStart"/>
+      <w:r>
+        <w:t>¿ Es</w:t>
+      </w:r>
+      <w:proofErr w:type="gramEnd"/>
+      <w:r>
+        <w:t xml:space="preserve"> necesaria? Tomo las variables globales como las que están fuera de las funciones, no me parece necesario tomar también las del </w:t>
+      </w:r>
+      <w:proofErr w:type="spellStart"/>
+      <w:r>
+        <w:t>main</w:t>
+      </w:r>
+      <w:proofErr w:type="spellEnd"/>
+      <w:r>
+        <w:t>. De ser necesario, es cuestión de agregar unas líneas y listo.</w:t>
       </w:r>
       <w:bookmarkStart w:id="0" w:name="_GoBack"/>
       <w:bookmarkEnd w:id="0"/>

</xml_diff>

<commit_message>
Solved problem with * as arithmetic operator. GlobalConstants with names that includes previous GlobalConstants as "TAM","TAM2" shouldn't be used since parser recognizes TAM, replaces for its value and then the 2.
</commit_message>
<xml_diff>
--- a/Log.docx
+++ b/Log.docx
@@ -336,8 +336,67 @@
       <w:r>
         <w:t>. De ser necesario, es cuestión de agregar unas líneas y listo.</w:t>
       </w:r>
+    </w:p>
+    <w:p/>
+    <w:p>
+      <w:pPr>
+        <w:rPr>
+          <w:lang w:val="en-US"/>
+        </w:rPr>
+      </w:pPr>
+      <w:r>
+        <w:t xml:space="preserve">26/02/2014 2hrs. Ya puede procesar multiplicaciones. Falta restas y </w:t>
+      </w:r>
+      <w:proofErr w:type="gramStart"/>
+      <w:r>
+        <w:t>demás ,al</w:t>
+      </w:r>
+      <w:proofErr w:type="gramEnd"/>
+      <w:r>
+        <w:t xml:space="preserve"> menos en las constantes globales. </w:t>
+      </w:r>
+      <w:proofErr w:type="spellStart"/>
+      <w:r>
+        <w:rPr>
+          <w:lang w:val="en-US"/>
+        </w:rPr>
+        <w:t>GlobalConstants</w:t>
+      </w:r>
+      <w:proofErr w:type="spellEnd"/>
+      <w:r>
+        <w:rPr>
+          <w:lang w:val="en-US"/>
+        </w:rPr>
+        <w:t xml:space="preserve"> with names that includes previous </w:t>
+      </w:r>
+      <w:proofErr w:type="spellStart"/>
+      <w:r>
+        <w:rPr>
+          <w:lang w:val="en-US"/>
+        </w:rPr>
+        <w:t>GlobalConstants</w:t>
+      </w:r>
+      <w:proofErr w:type="spellEnd"/>
+      <w:r>
+        <w:rPr>
+          <w:lang w:val="en-US"/>
+        </w:rPr>
+        <w:t xml:space="preserve"> as "TAM","TAM2" shouldn't be</w:t>
+      </w:r>
+      <w:r>
+        <w:rPr>
+          <w:lang w:val="en-US"/>
+        </w:rPr>
+        <w:t xml:space="preserve"> </w:t>
+      </w:r>
       <w:bookmarkStart w:id="0" w:name="_GoBack"/>
       <w:bookmarkEnd w:id="0"/>
+      <w:r>
+        <w:rPr>
+          <w:lang w:val="en-US"/>
+        </w:rPr>
+        <w:t>used since parser recognizes TAM, replaces for its value and then the 2.</w:t>
+      </w:r>
     </w:p>
     <w:sectPr>
       <w:pgSz w:w="12240" w:h="15840"/>

</xml_diff>

<commit_message>
Reformat of test cases. It can now processes auto reference structures.
</commit_message>
<xml_diff>
--- a/Log.docx
+++ b/Log.docx
@@ -497,6 +497,66 @@
       <w:proofErr w:type="spellEnd"/>
       <w:r>
         <w:t xml:space="preserve"> como argumentos.</w:t>
+      </w:r>
+    </w:p>
+    <w:p>
+      <w:r>
+        <w:lastRenderedPageBreak/>
+        <w:t xml:space="preserve">10/04/2014 1hr. Formateo de lotes de prueba para coincidir con el formato aceptado por el </w:t>
+      </w:r>
+      <w:proofErr w:type="spellStart"/>
+      <w:r>
+        <w:t>parser</w:t>
+      </w:r>
+      <w:proofErr w:type="spellEnd"/>
+      <w:r>
+        <w:t xml:space="preserve">. </w:t>
+      </w:r>
+    </w:p>
+    <w:p/>
+    <w:p>
+      <w:r>
+        <w:t xml:space="preserve">12/04/2014 1 </w:t>
+      </w:r>
+      <w:proofErr w:type="spellStart"/>
+      <w:r>
+        <w:t>hr</w:t>
+      </w:r>
+      <w:proofErr w:type="spellEnd"/>
+      <w:r>
+        <w:t xml:space="preserve"> Formateo de lotes de prueba para coincidir con el formato aceptado por el </w:t>
+      </w:r>
+      <w:proofErr w:type="spellStart"/>
+      <w:r>
+        <w:t>parser</w:t>
+      </w:r>
+      <w:proofErr w:type="spellEnd"/>
+      <w:r>
+        <w:t xml:space="preserve">. Ya acepta estructuras </w:t>
+      </w:r>
+      <w:proofErr w:type="spellStart"/>
+      <w:r>
+        <w:t>autoreferenciables</w:t>
+      </w:r>
+      <w:proofErr w:type="spellEnd"/>
+      <w:r>
+        <w:t>, siempre y cuando sean en el formato “</w:t>
+      </w:r>
+      <w:proofErr w:type="spellStart"/>
+      <w:r>
+        <w:t>typedef</w:t>
+      </w:r>
+      <w:proofErr w:type="spellEnd"/>
+      <w:r>
+        <w:t xml:space="preserve"> </w:t>
+      </w:r>
+      <w:proofErr w:type="gramStart"/>
+      <w:r>
+        <w:t>struct{</w:t>
+      </w:r>
+      <w:proofErr w:type="gramEnd"/>
+      <w:r>
+        <w:t>}nombre;</w:t>
       </w:r>
       <w:bookmarkStart w:id="0" w:name="_GoBack"/>
       <w:bookmarkEnd w:id="0"/>

</xml_diff>

<commit_message>
* En el parser desagregar la información de la columna modules. Y poner: “standard modules” y “modules”.
* Mejorar el trabajo de las variables globales:

o Las variables que están dentro de un módulo NO SERÁN VARIABLES GLOBALES. Es decir, no pueden estar en la lista general de variables. Sino que deben ser “atributos” de la clase que representa al módulo.

o En la lista general de variables deberán estar:

* Las variables que están definidas fuera del main(), en el archivo que contiene el main().
</commit_message>
<xml_diff>
--- a/Log.docx
+++ b/Log.docx
@@ -384,26 +384,14 @@
         <w:rPr>
           <w:lang w:val="en-US"/>
         </w:rPr>
-        <w:t xml:space="preserve"> as "TAM","TAM2" shouldn't be</w:t>
-      </w:r>
-      <w:r>
+        <w:t xml:space="preserve"> as "TAM","TAM2" shouldn't be used since parser recognizes TAM, replaces for its value and then the 2.</w:t>
+      </w:r>
+    </w:p>
+    <w:p>
+      <w:pPr>
         <w:rPr>
           <w:lang w:val="en-US"/>
         </w:rPr>
-        <w:t xml:space="preserve"> </w:t>
-      </w:r>
-      <w:r>
-        <w:rPr>
-          <w:lang w:val="en-US"/>
-        </w:rPr>
-        <w:t>used since parser recognizes TAM, replaces for its value and then the 2.</w:t>
-      </w:r>
-    </w:p>
-    <w:p>
-      <w:pPr>
-        <w:rPr>
-          <w:lang w:val="en-US"/>
-        </w:rPr>
       </w:pPr>
     </w:p>
     <w:p>
@@ -450,10 +438,7 @@
       </w:r>
       <w:proofErr w:type="spellEnd"/>
       <w:r>
-        <w:t xml:space="preserve"> la reemplaza. </w:t>
-      </w:r>
-      <w:r>
-        <w:t xml:space="preserve">Entrega output de </w:t>
+        <w:t xml:space="preserve"> la reemplaza. Entrega output de </w:t>
       </w:r>
       <w:proofErr w:type="spellStart"/>
       <w:proofErr w:type="gramStart"/>
@@ -550,14 +535,281 @@
       <w:r>
         <w:t xml:space="preserve"> </w:t>
       </w:r>
-      <w:proofErr w:type="gramStart"/>
-      <w:r>
-        <w:t>struct{</w:t>
+      <w:proofErr w:type="spellStart"/>
+      <w:proofErr w:type="gramStart"/>
+      <w:r>
+        <w:t>struct</w:t>
+      </w:r>
+      <w:proofErr w:type="spellEnd"/>
+      <w:r>
+        <w:t>{</w:t>
       </w:r>
       <w:proofErr w:type="gramEnd"/>
       <w:r>
         <w:t>}nombre;</w:t>
       </w:r>
+    </w:p>
+    <w:p/>
+    <w:p>
+      <w:r>
+        <w:t xml:space="preserve">13/04/2014 1hr. </w:t>
+      </w:r>
+      <w:proofErr w:type="gramStart"/>
+      <w:r>
+        <w:t>Modificados ,</w:t>
+      </w:r>
+      <w:proofErr w:type="gramEnd"/>
+      <w:r>
+        <w:t xml:space="preserve"> formateados y </w:t>
+      </w:r>
+      <w:proofErr w:type="spellStart"/>
+      <w:r>
+        <w:t>parseados</w:t>
+      </w:r>
+      <w:proofErr w:type="spellEnd"/>
+      <w:r>
+        <w:t xml:space="preserve"> los 10 test cases. Solucionados algunos bugs.</w:t>
+      </w:r>
+    </w:p>
+    <w:p/>
+    <w:p>
+      <w:pPr>
+        <w:pStyle w:val="NormalWeb"/>
+        <w:rPr>
+          <w:rFonts w:asciiTheme="minorHAnsi" w:hAnsiTheme="minorHAnsi"/>
+          <w:color w:val="000000"/>
+          <w:sz w:val="22"/>
+          <w:szCs w:val="22"/>
+        </w:rPr>
+      </w:pPr>
+      <w:r>
+        <w:rPr>
+          <w:rFonts w:asciiTheme="minorHAnsi" w:hAnsiTheme="minorHAnsi"/>
+          <w:sz w:val="22"/>
+          <w:szCs w:val="22"/>
+        </w:rPr>
+        <w:t xml:space="preserve">20/04/2014 1hr. Se </w:t>
+      </w:r>
+      <w:proofErr w:type="spellStart"/>
+      <w:r>
+        <w:rPr>
+          <w:rFonts w:asciiTheme="minorHAnsi" w:hAnsiTheme="minorHAnsi"/>
+          <w:sz w:val="22"/>
+          <w:szCs w:val="22"/>
+        </w:rPr>
+        <w:t>llego</w:t>
+      </w:r>
+      <w:proofErr w:type="spellEnd"/>
+      <w:r>
+        <w:rPr>
+          <w:rFonts w:asciiTheme="minorHAnsi" w:hAnsiTheme="minorHAnsi"/>
+          <w:sz w:val="22"/>
+          <w:szCs w:val="22"/>
+        </w:rPr>
+        <w:t xml:space="preserve"> a </w:t>
+      </w:r>
+      <w:proofErr w:type="gramStart"/>
+      <w:r>
+        <w:rPr>
+          <w:rFonts w:asciiTheme="minorHAnsi" w:hAnsiTheme="minorHAnsi"/>
+          <w:sz w:val="22"/>
+          <w:szCs w:val="22"/>
+        </w:rPr>
+        <w:t>cubrir :</w:t>
+      </w:r>
+      <w:proofErr w:type="gramEnd"/>
+      <w:r>
+        <w:rPr>
+          <w:rFonts w:asciiTheme="minorHAnsi" w:hAnsiTheme="minorHAnsi"/>
+          <w:sz w:val="22"/>
+          <w:szCs w:val="22"/>
+        </w:rPr>
+        <w:t xml:space="preserve"> </w:t>
+      </w:r>
+      <w:r>
+        <w:rPr>
+          <w:rFonts w:asciiTheme="minorHAnsi" w:hAnsiTheme="minorHAnsi"/>
+          <w:color w:val="000000"/>
+          <w:sz w:val="22"/>
+          <w:szCs w:val="22"/>
+        </w:rPr>
+        <w:t xml:space="preserve">* En el </w:t>
+      </w:r>
+      <w:proofErr w:type="spellStart"/>
+      <w:r>
+        <w:rPr>
+          <w:rFonts w:asciiTheme="minorHAnsi" w:hAnsiTheme="minorHAnsi"/>
+          <w:color w:val="000000"/>
+          <w:sz w:val="22"/>
+          <w:szCs w:val="22"/>
+        </w:rPr>
+        <w:t>parser</w:t>
+      </w:r>
+      <w:proofErr w:type="spellEnd"/>
+      <w:r>
+        <w:rPr>
+          <w:rFonts w:asciiTheme="minorHAnsi" w:hAnsiTheme="minorHAnsi"/>
+          <w:color w:val="000000"/>
+          <w:sz w:val="22"/>
+          <w:szCs w:val="22"/>
+        </w:rPr>
+        <w:t xml:space="preserve"> desagregar la información de la columna modules. Y poner: “standard modules” y “modules”.</w:t>
+      </w:r>
+    </w:p>
+    <w:p>
+      <w:pPr>
+        <w:pStyle w:val="NormalWeb"/>
+        <w:rPr>
+          <w:rFonts w:asciiTheme="minorHAnsi" w:hAnsiTheme="minorHAnsi"/>
+          <w:color w:val="000000"/>
+          <w:sz w:val="22"/>
+          <w:szCs w:val="22"/>
+        </w:rPr>
+      </w:pPr>
+      <w:r>
+        <w:rPr>
+          <w:rFonts w:asciiTheme="minorHAnsi" w:hAnsiTheme="minorHAnsi"/>
+          <w:color w:val="000000"/>
+          <w:sz w:val="22"/>
+          <w:szCs w:val="22"/>
+        </w:rPr>
+        <w:t>* Mejorar el trabajo de las variables globales:</w:t>
+      </w:r>
+    </w:p>
+    <w:p>
+      <w:pPr>
+        <w:pStyle w:val="NormalWeb"/>
+        <w:rPr>
+          <w:rFonts w:asciiTheme="minorHAnsi" w:hAnsiTheme="minorHAnsi"/>
+          <w:color w:val="000000"/>
+          <w:sz w:val="22"/>
+          <w:szCs w:val="22"/>
+        </w:rPr>
+      </w:pPr>
+      <w:proofErr w:type="gramStart"/>
+      <w:r>
+        <w:rPr>
+          <w:rFonts w:asciiTheme="minorHAnsi" w:hAnsiTheme="minorHAnsi"/>
+          <w:color w:val="000000"/>
+          <w:sz w:val="22"/>
+          <w:szCs w:val="22"/>
+        </w:rPr>
+        <w:t>o</w:t>
+      </w:r>
+      <w:proofErr w:type="gramEnd"/>
+      <w:r>
+        <w:rPr>
+          <w:rFonts w:asciiTheme="minorHAnsi" w:hAnsiTheme="minorHAnsi"/>
+          <w:color w:val="000000"/>
+          <w:sz w:val="22"/>
+          <w:szCs w:val="22"/>
+        </w:rPr>
+        <w:t xml:space="preserve"> Las variables que están dentro de un módulo NO SERÁN VARIABLES GLOBALES. Es decir, no pueden estar en la lista general de variables. Sino que deben ser “atributos” de la clase que representa al módulo.</w:t>
+      </w:r>
+    </w:p>
+    <w:p>
+      <w:pPr>
+        <w:pStyle w:val="NormalWeb"/>
+        <w:rPr>
+          <w:rFonts w:asciiTheme="minorHAnsi" w:hAnsiTheme="minorHAnsi"/>
+          <w:color w:val="000000"/>
+          <w:sz w:val="22"/>
+          <w:szCs w:val="22"/>
+        </w:rPr>
+      </w:pPr>
+      <w:proofErr w:type="gramStart"/>
+      <w:r>
+        <w:rPr>
+          <w:rFonts w:asciiTheme="minorHAnsi" w:hAnsiTheme="minorHAnsi"/>
+          <w:color w:val="000000"/>
+          <w:sz w:val="22"/>
+          <w:szCs w:val="22"/>
+        </w:rPr>
+        <w:t>o</w:t>
+      </w:r>
+      <w:proofErr w:type="gramEnd"/>
+      <w:r>
+        <w:rPr>
+          <w:rFonts w:asciiTheme="minorHAnsi" w:hAnsiTheme="minorHAnsi"/>
+          <w:color w:val="000000"/>
+          <w:sz w:val="22"/>
+          <w:szCs w:val="22"/>
+        </w:rPr>
+        <w:t xml:space="preserve"> En la lista general de variables deberán estar:</w:t>
+      </w:r>
+    </w:p>
+    <w:p>
+      <w:pPr>
+        <w:pStyle w:val="NormalWeb"/>
+        <w:rPr>
+          <w:rFonts w:asciiTheme="minorHAnsi" w:hAnsiTheme="minorHAnsi"/>
+          <w:color w:val="000000"/>
+          <w:sz w:val="22"/>
+          <w:szCs w:val="22"/>
+        </w:rPr>
+      </w:pPr>
+      <w:r>
+        <w:rPr>
+          <w:rFonts w:asciiTheme="minorHAnsi" w:hAnsiTheme="minorHAnsi"/>
+          <w:color w:val="000000"/>
+          <w:sz w:val="22"/>
+          <w:szCs w:val="22"/>
+        </w:rPr>
+        <w:t xml:space="preserve">* Las variables que están definidas fuera del </w:t>
+      </w:r>
+      <w:proofErr w:type="spellStart"/>
+      <w:proofErr w:type="gramStart"/>
+      <w:r>
+        <w:rPr>
+          <w:rFonts w:asciiTheme="minorHAnsi" w:hAnsiTheme="minorHAnsi"/>
+          <w:color w:val="000000"/>
+          <w:sz w:val="22"/>
+          <w:szCs w:val="22"/>
+        </w:rPr>
+        <w:t>main</w:t>
+      </w:r>
+      <w:proofErr w:type="spellEnd"/>
+      <w:r>
+        <w:rPr>
+          <w:rFonts w:asciiTheme="minorHAnsi" w:hAnsiTheme="minorHAnsi"/>
+          <w:color w:val="000000"/>
+          <w:sz w:val="22"/>
+          <w:szCs w:val="22"/>
+        </w:rPr>
+        <w:t>(</w:t>
+      </w:r>
+      <w:proofErr w:type="gramEnd"/>
+      <w:r>
+        <w:rPr>
+          <w:rFonts w:asciiTheme="minorHAnsi" w:hAnsiTheme="minorHAnsi"/>
+          <w:color w:val="000000"/>
+          <w:sz w:val="22"/>
+          <w:szCs w:val="22"/>
+        </w:rPr>
+        <w:t xml:space="preserve">), en el archivo que contiene el </w:t>
+      </w:r>
+      <w:proofErr w:type="spellStart"/>
+      <w:r>
+        <w:rPr>
+          <w:rFonts w:asciiTheme="minorHAnsi" w:hAnsiTheme="minorHAnsi"/>
+          <w:color w:val="000000"/>
+          <w:sz w:val="22"/>
+          <w:szCs w:val="22"/>
+        </w:rPr>
+        <w:t>main</w:t>
+      </w:r>
+      <w:proofErr w:type="spellEnd"/>
+      <w:r>
+        <w:rPr>
+          <w:rFonts w:asciiTheme="minorHAnsi" w:hAnsiTheme="minorHAnsi"/>
+          <w:color w:val="000000"/>
+          <w:sz w:val="22"/>
+          <w:szCs w:val="22"/>
+        </w:rPr>
+        <w:t>().</w:t>
+      </w:r>
+    </w:p>
+    <w:p>
       <w:bookmarkStart w:id="0" w:name="_GoBack"/>
       <w:bookmarkEnd w:id="0"/>
     </w:p>
@@ -992,6 +1244,23 @@
     <w:semiHidden/>
     <w:unhideWhenUsed/>
   </w:style>
+  <w:style w:type="paragraph" w:styleId="NormalWeb">
+    <w:name w:val="Normal (Web)"/>
+    <w:basedOn w:val="Normal"/>
+    <w:uiPriority w:val="99"/>
+    <w:semiHidden/>
+    <w:unhideWhenUsed/>
+    <w:rsid w:val="00E35C80"/>
+    <w:pPr>
+      <w:spacing w:before="100" w:beforeAutospacing="1" w:after="100" w:afterAutospacing="1" w:line="240" w:lineRule="auto"/>
+    </w:pPr>
+    <w:rPr>
+      <w:rFonts w:ascii="Times New Roman" w:eastAsia="Times New Roman" w:hAnsi="Times New Roman" w:cs="Times New Roman"/>
+      <w:sz w:val="24"/>
+      <w:szCs w:val="24"/>
+      <w:lang w:eastAsia="es-AR"/>
+    </w:rPr>
+  </w:style>
 </w:styles>
 </file>
 

</xml_diff>

<commit_message>
Define and include problems solved
</commit_message>
<xml_diff>
--- a/Log.docx
+++ b/Log.docx
@@ -70,14 +70,12 @@
       <w:r>
         <w:t>.</w:t>
       </w:r>
-      <w:proofErr w:type="gramStart"/>
       <w:r>
         <w:t>”</w:t>
       </w:r>
       <w:r>
         <w:t xml:space="preserve"> .</w:t>
       </w:r>
-      <w:proofErr w:type="gramEnd"/>
       <w:r>
         <w:t xml:space="preserve"> Ahora puede leer varios atributos declarados en la misma línea de forma correcta.</w:t>
       </w:r>
@@ -91,14 +89,9 @@
       </w:r>
       <w:proofErr w:type="spellStart"/>
       <w:r>
-        <w:t>numéricos</w:t>
-      </w:r>
-      <w:proofErr w:type="gramStart"/>
-      <w:r>
-        <w:t>,no</w:t>
-      </w:r>
-      <w:proofErr w:type="spellEnd"/>
-      <w:proofErr w:type="gramEnd"/>
+        <w:t>numéricos,no</w:t>
+      </w:r>
+      <w:proofErr w:type="spellEnd"/>
       <w:r>
         <w:t xml:space="preserve"> soporta otro tipo) </w:t>
       </w:r>
@@ -106,25 +99,18 @@
         <w:t xml:space="preserve">,pero todavía no los incluye en las heurísticas ni los muestra. No corre todavía con </w:t>
       </w:r>
       <w:proofErr w:type="spellStart"/>
-      <w:proofErr w:type="gramStart"/>
       <w:r>
         <w:t>Aeropuerto.c</w:t>
       </w:r>
       <w:proofErr w:type="spellEnd"/>
       <w:r>
-        <w:t xml:space="preserve"> .</w:t>
-      </w:r>
-      <w:proofErr w:type="gramEnd"/>
-      <w:r>
-        <w:t xml:space="preserve"> Ahora lee números de </w:t>
-      </w:r>
-      <w:proofErr w:type="spellStart"/>
-      <w:proofErr w:type="gramStart"/>
+        <w:t xml:space="preserve"> . Ahora lee números de </w:t>
+      </w:r>
+      <w:proofErr w:type="spellStart"/>
       <w:r>
         <w:t>mas</w:t>
       </w:r>
       <w:proofErr w:type="spellEnd"/>
-      <w:proofErr w:type="gramEnd"/>
       <w:r>
         <w:t xml:space="preserve"> de 1 cifra. Ahora puede leer caracteres encerrados entre apostrofes. Ahora soporta funciones que devuelven estructuras.</w:t>
       </w:r>
@@ -134,24 +120,11 @@
       <w:r>
         <w:t xml:space="preserve">15/02/2014 </w:t>
       </w:r>
-      <w:proofErr w:type="gramStart"/>
       <w:r>
         <w:t>2</w:t>
       </w:r>
       <w:r>
-        <w:t>hr .</w:t>
-      </w:r>
-      <w:proofErr w:type="gramEnd"/>
-      <w:r>
-        <w:t xml:space="preserve"> Muestra atributos globales y soporta variables con “_</w:t>
-      </w:r>
-      <w:proofErr w:type="gramStart"/>
-      <w:r>
-        <w:t>” .</w:t>
-      </w:r>
-      <w:proofErr w:type="gramEnd"/>
-      <w:r>
-        <w:t xml:space="preserve"> Funciones en el </w:t>
+        <w:t xml:space="preserve">hr . Muestra atributos globales y soporta variables con “_” . Funciones en el </w:t>
       </w:r>
       <w:proofErr w:type="spellStart"/>
       <w:r>
@@ -162,17 +135,12 @@
         <w:t xml:space="preserve"> como </w:t>
       </w:r>
       <w:proofErr w:type="spellStart"/>
-      <w:proofErr w:type="gramStart"/>
       <w:r>
         <w:t>system</w:t>
       </w:r>
       <w:proofErr w:type="spellEnd"/>
       <w:r>
-        <w:t>(</w:t>
-      </w:r>
-      <w:proofErr w:type="gramEnd"/>
-      <w:r>
-        <w:t>“</w:t>
+        <w:t>(“</w:t>
       </w:r>
       <w:proofErr w:type="spellStart"/>
       <w:r>
@@ -182,6 +150,7 @@
       <w:r>
         <w:t xml:space="preserve">”) deberían ser evitadas ya que no las puede leer bien todavía, supongo por el </w:t>
       </w:r>
+      <w:bookmarkStart w:id="0" w:name="_GoBack"/>
       <w:proofErr w:type="spellStart"/>
       <w:r>
         <w:t>echo</w:t>
@@ -219,14 +188,9 @@
       </w:r>
       <w:proofErr w:type="spellStart"/>
       <w:r>
-        <w:t>adt</w:t>
-      </w:r>
-      <w:proofErr w:type="gramStart"/>
-      <w:r>
-        <w:t>,pero</w:t>
-      </w:r>
-      <w:proofErr w:type="spellEnd"/>
-      <w:proofErr w:type="gramEnd"/>
+        <w:t>adt,pero</w:t>
+      </w:r>
+      <w:proofErr w:type="spellEnd"/>
       <w:r>
         <w:t xml:space="preserve"> no para las </w:t>
       </w:r>
@@ -299,15 +263,7 @@
       </w:r>
       <w:proofErr w:type="spellEnd"/>
       <w:r>
-        <w:t xml:space="preserve">, que es cada cosa, que se quería </w:t>
-      </w:r>
-      <w:proofErr w:type="gramStart"/>
-      <w:r>
-        <w:t>hacer ,etc</w:t>
-      </w:r>
-      <w:proofErr w:type="gramEnd"/>
-      <w:r>
-        <w:t>.</w:t>
+        <w:t>, que es cada cosa, que se quería hacer ,etc.</w:t>
       </w:r>
     </w:p>
     <w:p/>
@@ -321,15 +277,7 @@
       </w:r>
       <w:proofErr w:type="spellEnd"/>
       <w:r>
-        <w:t xml:space="preserve"> como una función normal. Implementa todas las heurísticas. Duda con la heurística 5 </w:t>
-      </w:r>
-      <w:proofErr w:type="gramStart"/>
-      <w:r>
-        <w:t>¿ Es</w:t>
-      </w:r>
-      <w:proofErr w:type="gramEnd"/>
-      <w:r>
-        <w:t xml:space="preserve"> necesaria? Tomo las variables globales como las que están fuera de las funciones, no me parece necesario tomar también las del </w:t>
+        <w:t xml:space="preserve"> como una función normal. Implementa todas las heurísticas. Duda con la heurística 5 ¿ Es necesaria? Tomo las variables globales como las que están fuera de las funciones, no me parece necesario tomar también las del </w:t>
       </w:r>
       <w:proofErr w:type="spellStart"/>
       <w:r>
@@ -348,15 +296,7 @@
         </w:rPr>
       </w:pPr>
       <w:r>
-        <w:t xml:space="preserve">26/02/2014 2hrs. Ya puede procesar multiplicaciones. Falta restas y </w:t>
-      </w:r>
-      <w:proofErr w:type="gramStart"/>
-      <w:r>
-        <w:t>demás ,al</w:t>
-      </w:r>
-      <w:proofErr w:type="gramEnd"/>
-      <w:r>
-        <w:t xml:space="preserve"> menos en las constantes globales. </w:t>
+        <w:t xml:space="preserve">26/02/2014 2hrs. Ya puede procesar multiplicaciones. Falta restas y demás ,al menos en las constantes globales. </w:t>
       </w:r>
       <w:proofErr w:type="spellStart"/>
       <w:r>
@@ -407,12 +347,10 @@
         <w:t xml:space="preserve"> de bugs. Evitar definir </w:t>
       </w:r>
       <w:proofErr w:type="spellStart"/>
-      <w:proofErr w:type="gramStart"/>
       <w:r>
         <w:t>mas</w:t>
       </w:r>
       <w:proofErr w:type="spellEnd"/>
-      <w:proofErr w:type="gramEnd"/>
       <w:r>
         <w:t xml:space="preserve"> de 1 vez una </w:t>
       </w:r>
@@ -441,17 +379,12 @@
         <w:t xml:space="preserve"> la reemplaza. Entrega output de </w:t>
       </w:r>
       <w:proofErr w:type="spellStart"/>
-      <w:proofErr w:type="gramStart"/>
       <w:r>
         <w:t>mixadt</w:t>
       </w:r>
       <w:proofErr w:type="spellEnd"/>
       <w:r>
-        <w:t>(</w:t>
-      </w:r>
-      <w:proofErr w:type="gramEnd"/>
-      <w:r>
-        <w:t>1),</w:t>
+        <w:t>(1),</w:t>
       </w:r>
       <w:proofErr w:type="spellStart"/>
       <w:r>
@@ -536,31 +469,18 @@
         <w:t xml:space="preserve"> </w:t>
       </w:r>
       <w:proofErr w:type="spellStart"/>
-      <w:proofErr w:type="gramStart"/>
       <w:r>
         <w:t>struct</w:t>
       </w:r>
       <w:proofErr w:type="spellEnd"/>
       <w:r>
-        <w:t>{</w:t>
-      </w:r>
-      <w:proofErr w:type="gramEnd"/>
-      <w:r>
-        <w:t>}nombre;</w:t>
+        <w:t>{}nombre;</w:t>
       </w:r>
     </w:p>
     <w:p/>
     <w:p>
       <w:r>
-        <w:t xml:space="preserve">13/04/2014 1hr. </w:t>
-      </w:r>
-      <w:proofErr w:type="gramStart"/>
-      <w:r>
-        <w:t>Modificados ,</w:t>
-      </w:r>
-      <w:proofErr w:type="gramEnd"/>
-      <w:r>
-        <w:t xml:space="preserve"> formateados y </w:t>
+        <w:t xml:space="preserve">13/04/2014 1hr. Modificados , formateados y </w:t>
       </w:r>
       <w:proofErr w:type="spellStart"/>
       <w:r>
@@ -588,7 +508,23 @@
           <w:sz w:val="22"/>
           <w:szCs w:val="22"/>
         </w:rPr>
-        <w:t xml:space="preserve">20/04/2014 1hr. Se </w:t>
+        <w:t>20/04/2014 1</w:t>
+      </w:r>
+      <w:r>
+        <w:rPr>
+          <w:rFonts w:asciiTheme="minorHAnsi" w:hAnsiTheme="minorHAnsi"/>
+          <w:sz w:val="22"/>
+          <w:szCs w:val="22"/>
+        </w:rPr>
+        <w:t>:30</w:t>
+      </w:r>
+      <w:r>
+        <w:rPr>
+          <w:rFonts w:asciiTheme="minorHAnsi" w:hAnsiTheme="minorHAnsi"/>
+          <w:sz w:val="22"/>
+          <w:szCs w:val="22"/>
+        </w:rPr>
+        <w:t xml:space="preserve">hr. Se </w:t>
       </w:r>
       <w:proofErr w:type="spellStart"/>
       <w:r>
@@ -606,25 +542,7 @@
           <w:sz w:val="22"/>
           <w:szCs w:val="22"/>
         </w:rPr>
-        <w:t xml:space="preserve"> a </w:t>
-      </w:r>
-      <w:proofErr w:type="gramStart"/>
-      <w:r>
-        <w:rPr>
-          <w:rFonts w:asciiTheme="minorHAnsi" w:hAnsiTheme="minorHAnsi"/>
-          <w:sz w:val="22"/>
-          <w:szCs w:val="22"/>
-        </w:rPr>
-        <w:t>cubrir :</w:t>
-      </w:r>
-      <w:proofErr w:type="gramEnd"/>
-      <w:r>
-        <w:rPr>
-          <w:rFonts w:asciiTheme="minorHAnsi" w:hAnsiTheme="minorHAnsi"/>
-          <w:sz w:val="22"/>
-          <w:szCs w:val="22"/>
-        </w:rPr>
-        <w:t xml:space="preserve"> </w:t>
+        <w:t xml:space="preserve"> a cubrir : </w:t>
       </w:r>
       <w:r>
         <w:rPr>
@@ -686,25 +604,14 @@
           <w:szCs w:val="22"/>
         </w:rPr>
       </w:pPr>
-      <w:proofErr w:type="gramStart"/>
-      <w:r>
-        <w:rPr>
-          <w:rFonts w:asciiTheme="minorHAnsi" w:hAnsiTheme="minorHAnsi"/>
-          <w:color w:val="000000"/>
-          <w:sz w:val="22"/>
-          <w:szCs w:val="22"/>
-        </w:rPr>
-        <w:t>o</w:t>
-      </w:r>
-      <w:proofErr w:type="gramEnd"/>
-      <w:r>
-        <w:rPr>
-          <w:rFonts w:asciiTheme="minorHAnsi" w:hAnsiTheme="minorHAnsi"/>
-          <w:color w:val="000000"/>
-          <w:sz w:val="22"/>
-          <w:szCs w:val="22"/>
-        </w:rPr>
-        <w:t xml:space="preserve"> Las variables que están dentro de un módulo NO SERÁN VARIABLES GLOBALES. Es decir, no pueden estar en la lista general de variables. Sino que deben ser “atributos” de la clase que representa al módulo.</w:t>
+      <w:r>
+        <w:rPr>
+          <w:rFonts w:asciiTheme="minorHAnsi" w:hAnsiTheme="minorHAnsi"/>
+          <w:color w:val="000000"/>
+          <w:sz w:val="22"/>
+          <w:szCs w:val="22"/>
+        </w:rPr>
+        <w:t>o Las variables que están dentro de un módulo NO SERÁN VARIABLES GLOBALES. Es decir, no pueden estar en la lista general de variables. Sino que deben ser “atributos” de la clase que representa al módulo.</w:t>
       </w:r>
     </w:p>
     <w:p>
@@ -717,25 +624,14 @@
           <w:szCs w:val="22"/>
         </w:rPr>
       </w:pPr>
-      <w:proofErr w:type="gramStart"/>
-      <w:r>
-        <w:rPr>
-          <w:rFonts w:asciiTheme="minorHAnsi" w:hAnsiTheme="minorHAnsi"/>
-          <w:color w:val="000000"/>
-          <w:sz w:val="22"/>
-          <w:szCs w:val="22"/>
-        </w:rPr>
-        <w:t>o</w:t>
-      </w:r>
-      <w:proofErr w:type="gramEnd"/>
-      <w:r>
-        <w:rPr>
-          <w:rFonts w:asciiTheme="minorHAnsi" w:hAnsiTheme="minorHAnsi"/>
-          <w:color w:val="000000"/>
-          <w:sz w:val="22"/>
-          <w:szCs w:val="22"/>
-        </w:rPr>
-        <w:t xml:space="preserve"> En la lista general de variables deberán estar:</w:t>
+      <w:r>
+        <w:rPr>
+          <w:rFonts w:asciiTheme="minorHAnsi" w:hAnsiTheme="minorHAnsi"/>
+          <w:color w:val="000000"/>
+          <w:sz w:val="22"/>
+          <w:szCs w:val="22"/>
+        </w:rPr>
+        <w:t>o En la lista general de variables deberán estar:</w:t>
       </w:r>
     </w:p>
     <w:p>
@@ -758,7 +654,6 @@
         <w:t xml:space="preserve">* Las variables que están definidas fuera del </w:t>
       </w:r>
       <w:proofErr w:type="spellStart"/>
-      <w:proofErr w:type="gramStart"/>
       <w:r>
         <w:rPr>
           <w:rFonts w:asciiTheme="minorHAnsi" w:hAnsiTheme="minorHAnsi"/>
@@ -776,17 +671,7 @@
           <w:sz w:val="22"/>
           <w:szCs w:val="22"/>
         </w:rPr>
-        <w:t>(</w:t>
-      </w:r>
-      <w:proofErr w:type="gramEnd"/>
-      <w:r>
-        <w:rPr>
-          <w:rFonts w:asciiTheme="minorHAnsi" w:hAnsiTheme="minorHAnsi"/>
-          <w:color w:val="000000"/>
-          <w:sz w:val="22"/>
-          <w:szCs w:val="22"/>
-        </w:rPr>
-        <w:t xml:space="preserve">), en el archivo que contiene el </w:t>
+        <w:t xml:space="preserve">(), en el archivo que contiene el </w:t>
       </w:r>
       <w:proofErr w:type="spellStart"/>
       <w:r>
@@ -810,9 +695,147 @@
       </w:r>
     </w:p>
     <w:p>
-      <w:bookmarkStart w:id="0" w:name="_GoBack"/>
-      <w:bookmarkEnd w:id="0"/>
-    </w:p>
+      <w:pPr>
+        <w:pStyle w:val="NormalWeb"/>
+        <w:rPr>
+          <w:rFonts w:asciiTheme="minorHAnsi" w:hAnsiTheme="minorHAnsi"/>
+          <w:color w:val="000000"/>
+          <w:sz w:val="22"/>
+          <w:szCs w:val="22"/>
+        </w:rPr>
+      </w:pPr>
+      <w:r>
+        <w:rPr>
+          <w:rFonts w:asciiTheme="minorHAnsi" w:hAnsiTheme="minorHAnsi"/>
+          <w:color w:val="000000"/>
+          <w:sz w:val="22"/>
+          <w:szCs w:val="22"/>
+        </w:rPr>
+        <w:t>* Aplicar la misma lógica a los #define.</w:t>
+      </w:r>
+    </w:p>
+    <w:p>
+      <w:pPr>
+        <w:pStyle w:val="NormalWeb"/>
+        <w:rPr>
+          <w:rFonts w:asciiTheme="minorHAnsi" w:hAnsiTheme="minorHAnsi"/>
+          <w:color w:val="000000"/>
+          <w:sz w:val="22"/>
+          <w:szCs w:val="22"/>
+        </w:rPr>
+      </w:pPr>
+      <w:r>
+        <w:rPr>
+          <w:rFonts w:asciiTheme="minorHAnsi" w:hAnsiTheme="minorHAnsi"/>
+          <w:color w:val="000000"/>
+          <w:sz w:val="22"/>
+          <w:szCs w:val="22"/>
+        </w:rPr>
+        <w:t xml:space="preserve">* Que el </w:t>
+      </w:r>
+      <w:proofErr w:type="spellStart"/>
+      <w:r>
+        <w:rPr>
+          <w:rFonts w:asciiTheme="minorHAnsi" w:hAnsiTheme="minorHAnsi"/>
+          <w:color w:val="000000"/>
+          <w:sz w:val="22"/>
+          <w:szCs w:val="22"/>
+        </w:rPr>
+        <w:t>parser</w:t>
+      </w:r>
+      <w:proofErr w:type="spellEnd"/>
+      <w:r>
+        <w:rPr>
+          <w:rFonts w:asciiTheme="minorHAnsi" w:hAnsiTheme="minorHAnsi"/>
+          <w:color w:val="000000"/>
+          <w:sz w:val="22"/>
+          <w:szCs w:val="22"/>
+        </w:rPr>
+        <w:t xml:space="preserve"> sea capaz de leer todos los módulos (</w:t>
+      </w:r>
+      <w:proofErr w:type="spellStart"/>
+      <w:r>
+        <w:rPr>
+          <w:rFonts w:asciiTheme="minorHAnsi" w:hAnsiTheme="minorHAnsi"/>
+          <w:color w:val="000000"/>
+          <w:sz w:val="22"/>
+          <w:szCs w:val="22"/>
+        </w:rPr>
+        <w:t>includes</w:t>
+      </w:r>
+      <w:proofErr w:type="spellEnd"/>
+      <w:r>
+        <w:rPr>
+          <w:rFonts w:asciiTheme="minorHAnsi" w:hAnsiTheme="minorHAnsi"/>
+          <w:color w:val="000000"/>
+          <w:sz w:val="22"/>
+          <w:szCs w:val="22"/>
+        </w:rPr>
+        <w:t xml:space="preserve">) sin un orden estricto. Ahora, el listado de </w:t>
+      </w:r>
+      <w:proofErr w:type="spellStart"/>
+      <w:r>
+        <w:rPr>
+          <w:rFonts w:asciiTheme="minorHAnsi" w:hAnsiTheme="minorHAnsi"/>
+          <w:color w:val="000000"/>
+          <w:sz w:val="22"/>
+          <w:szCs w:val="22"/>
+        </w:rPr>
+        <w:t>includes</w:t>
+      </w:r>
+      <w:proofErr w:type="spellEnd"/>
+      <w:r>
+        <w:rPr>
+          <w:rFonts w:asciiTheme="minorHAnsi" w:hAnsiTheme="minorHAnsi"/>
+          <w:color w:val="000000"/>
+          <w:sz w:val="22"/>
+          <w:szCs w:val="22"/>
+        </w:rPr>
+        <w:t xml:space="preserve"> tiene que ser una sola manera. Para entender esto, ver el problema que se genera en los casos 2 y 4. Si se le altera el orden a las instrucciones 4 a 7 del caso 2, el </w:t>
+      </w:r>
+      <w:proofErr w:type="spellStart"/>
+      <w:r>
+        <w:rPr>
+          <w:rFonts w:asciiTheme="minorHAnsi" w:hAnsiTheme="minorHAnsi"/>
+          <w:color w:val="000000"/>
+          <w:sz w:val="22"/>
+          <w:szCs w:val="22"/>
+        </w:rPr>
+        <w:t>parser</w:t>
+      </w:r>
+      <w:proofErr w:type="spellEnd"/>
+      <w:r>
+        <w:rPr>
+          <w:rFonts w:asciiTheme="minorHAnsi" w:hAnsiTheme="minorHAnsi"/>
+          <w:color w:val="000000"/>
+          <w:sz w:val="22"/>
+          <w:szCs w:val="22"/>
+        </w:rPr>
+        <w:t xml:space="preserve"> no funciona. Ahora si se ordena para que compile, el </w:t>
+      </w:r>
+      <w:proofErr w:type="spellStart"/>
+      <w:r>
+        <w:rPr>
+          <w:rFonts w:asciiTheme="minorHAnsi" w:hAnsiTheme="minorHAnsi"/>
+          <w:color w:val="000000"/>
+          <w:sz w:val="22"/>
+          <w:szCs w:val="22"/>
+        </w:rPr>
+        <w:t>parser</w:t>
+      </w:r>
+      <w:proofErr w:type="spellEnd"/>
+      <w:r>
+        <w:rPr>
+          <w:rFonts w:asciiTheme="minorHAnsi" w:hAnsiTheme="minorHAnsi"/>
+          <w:color w:val="000000"/>
+          <w:sz w:val="22"/>
+          <w:szCs w:val="22"/>
+        </w:rPr>
+        <w:t xml:space="preserve"> no funciona. Y viceversa.</w:t>
+      </w:r>
+    </w:p>
+    <w:bookmarkEnd w:id="0"/>
+    <w:p/>
     <w:sectPr>
       <w:pgSz w:w="12240" w:h="15840"/>
       <w:pgMar w:top="1417" w:right="1701" w:bottom="1417" w:left="1701" w:header="708" w:footer="708" w:gutter="0"/>

</xml_diff>

<commit_message>
Prints insideMainAttibutes. Delets coments from tokenList and ignores sentences where an adt attribute is modified from the main.
</commit_message>
<xml_diff>
--- a/Log.docx
+++ b/Log.docx
@@ -70,12 +70,14 @@
       <w:r>
         <w:t>.</w:t>
       </w:r>
+      <w:proofErr w:type="gramStart"/>
       <w:r>
         <w:t>”</w:t>
       </w:r>
       <w:r>
         <w:t xml:space="preserve"> .</w:t>
       </w:r>
+      <w:proofErr w:type="gramEnd"/>
       <w:r>
         <w:t xml:space="preserve"> Ahora puede leer varios atributos declarados en la misma línea de forma correcta.</w:t>
       </w:r>
@@ -89,9 +91,14 @@
       </w:r>
       <w:proofErr w:type="spellStart"/>
       <w:r>
-        <w:t>numéricos,no</w:t>
-      </w:r>
-      <w:proofErr w:type="spellEnd"/>
+        <w:t>numéricos</w:t>
+      </w:r>
+      <w:proofErr w:type="gramStart"/>
+      <w:r>
+        <w:t>,no</w:t>
+      </w:r>
+      <w:proofErr w:type="spellEnd"/>
+      <w:proofErr w:type="gramEnd"/>
       <w:r>
         <w:t xml:space="preserve"> soporta otro tipo) </w:t>
       </w:r>
@@ -99,18 +106,25 @@
         <w:t xml:space="preserve">,pero todavía no los incluye en las heurísticas ni los muestra. No corre todavía con </w:t>
       </w:r>
       <w:proofErr w:type="spellStart"/>
+      <w:proofErr w:type="gramStart"/>
       <w:r>
         <w:t>Aeropuerto.c</w:t>
       </w:r>
       <w:proofErr w:type="spellEnd"/>
       <w:r>
-        <w:t xml:space="preserve"> . Ahora lee números de </w:t>
-      </w:r>
-      <w:proofErr w:type="spellStart"/>
+        <w:t xml:space="preserve"> .</w:t>
+      </w:r>
+      <w:proofErr w:type="gramEnd"/>
+      <w:r>
+        <w:t xml:space="preserve"> Ahora lee números de </w:t>
+      </w:r>
+      <w:proofErr w:type="spellStart"/>
+      <w:proofErr w:type="gramStart"/>
       <w:r>
         <w:t>mas</w:t>
       </w:r>
       <w:proofErr w:type="spellEnd"/>
+      <w:proofErr w:type="gramEnd"/>
       <w:r>
         <w:t xml:space="preserve"> de 1 cifra. Ahora puede leer caracteres encerrados entre apostrofes. Ahora soporta funciones que devuelven estructuras.</w:t>
       </w:r>
@@ -120,11 +134,24 @@
       <w:r>
         <w:t xml:space="preserve">15/02/2014 </w:t>
       </w:r>
+      <w:proofErr w:type="gramStart"/>
       <w:r>
         <w:t>2</w:t>
       </w:r>
       <w:r>
-        <w:t xml:space="preserve">hr . Muestra atributos globales y soporta variables con “_” . Funciones en el </w:t>
+        <w:t>hr .</w:t>
+      </w:r>
+      <w:proofErr w:type="gramEnd"/>
+      <w:r>
+        <w:t xml:space="preserve"> Muestra atributos globales y soporta variables con “_</w:t>
+      </w:r>
+      <w:proofErr w:type="gramStart"/>
+      <w:r>
+        <w:t>” .</w:t>
+      </w:r>
+      <w:proofErr w:type="gramEnd"/>
+      <w:r>
+        <w:t xml:space="preserve"> Funciones en el </w:t>
       </w:r>
       <w:proofErr w:type="spellStart"/>
       <w:r>
@@ -135,12 +162,17 @@
         <w:t xml:space="preserve"> como </w:t>
       </w:r>
       <w:proofErr w:type="spellStart"/>
+      <w:proofErr w:type="gramStart"/>
       <w:r>
         <w:t>system</w:t>
       </w:r>
       <w:proofErr w:type="spellEnd"/>
       <w:r>
-        <w:t>(“</w:t>
+        <w:t>(</w:t>
+      </w:r>
+      <w:proofErr w:type="gramEnd"/>
+      <w:r>
+        <w:t>“</w:t>
       </w:r>
       <w:proofErr w:type="spellStart"/>
       <w:r>
@@ -150,7 +182,6 @@
       <w:r>
         <w:t xml:space="preserve">”) deberían ser evitadas ya que no las puede leer bien todavía, supongo por el </w:t>
       </w:r>
-      <w:bookmarkStart w:id="0" w:name="_GoBack"/>
       <w:proofErr w:type="spellStart"/>
       <w:r>
         <w:t>echo</w:t>
@@ -188,9 +219,14 @@
       </w:r>
       <w:proofErr w:type="spellStart"/>
       <w:r>
-        <w:t>adt,pero</w:t>
-      </w:r>
-      <w:proofErr w:type="spellEnd"/>
+        <w:t>adt</w:t>
+      </w:r>
+      <w:proofErr w:type="gramStart"/>
+      <w:r>
+        <w:t>,pero</w:t>
+      </w:r>
+      <w:proofErr w:type="spellEnd"/>
+      <w:proofErr w:type="gramEnd"/>
       <w:r>
         <w:t xml:space="preserve"> no para las </w:t>
       </w:r>
@@ -263,7 +299,15 @@
       </w:r>
       <w:proofErr w:type="spellEnd"/>
       <w:r>
-        <w:t>, que es cada cosa, que se quería hacer ,etc.</w:t>
+        <w:t xml:space="preserve">, que es cada cosa, que se quería </w:t>
+      </w:r>
+      <w:proofErr w:type="gramStart"/>
+      <w:r>
+        <w:t>hacer ,etc</w:t>
+      </w:r>
+      <w:proofErr w:type="gramEnd"/>
+      <w:r>
+        <w:t>.</w:t>
       </w:r>
     </w:p>
     <w:p/>
@@ -277,7 +321,15 @@
       </w:r>
       <w:proofErr w:type="spellEnd"/>
       <w:r>
-        <w:t xml:space="preserve"> como una función normal. Implementa todas las heurísticas. Duda con la heurística 5 ¿ Es necesaria? Tomo las variables globales como las que están fuera de las funciones, no me parece necesario tomar también las del </w:t>
+        <w:t xml:space="preserve"> como una función normal. Implementa todas las heurísticas. Duda con la heurística 5 </w:t>
+      </w:r>
+      <w:proofErr w:type="gramStart"/>
+      <w:r>
+        <w:t>¿ Es</w:t>
+      </w:r>
+      <w:proofErr w:type="gramEnd"/>
+      <w:r>
+        <w:t xml:space="preserve"> necesaria? Tomo las variables globales como las que están fuera de las funciones, no me parece necesario tomar también las del </w:t>
       </w:r>
       <w:proofErr w:type="spellStart"/>
       <w:r>
@@ -296,7 +348,15 @@
         </w:rPr>
       </w:pPr>
       <w:r>
-        <w:t xml:space="preserve">26/02/2014 2hrs. Ya puede procesar multiplicaciones. Falta restas y demás ,al menos en las constantes globales. </w:t>
+        <w:t xml:space="preserve">26/02/2014 2hrs. Ya puede procesar multiplicaciones. Falta restas y </w:t>
+      </w:r>
+      <w:proofErr w:type="gramStart"/>
+      <w:r>
+        <w:t>demás ,al</w:t>
+      </w:r>
+      <w:proofErr w:type="gramEnd"/>
+      <w:r>
+        <w:t xml:space="preserve"> menos en las constantes globales. </w:t>
       </w:r>
       <w:proofErr w:type="spellStart"/>
       <w:r>
@@ -347,10 +407,12 @@
         <w:t xml:space="preserve"> de bugs. Evitar definir </w:t>
       </w:r>
       <w:proofErr w:type="spellStart"/>
+      <w:proofErr w:type="gramStart"/>
       <w:r>
         <w:t>mas</w:t>
       </w:r>
       <w:proofErr w:type="spellEnd"/>
+      <w:proofErr w:type="gramEnd"/>
       <w:r>
         <w:t xml:space="preserve"> de 1 vez una </w:t>
       </w:r>
@@ -379,12 +441,17 @@
         <w:t xml:space="preserve"> la reemplaza. Entrega output de </w:t>
       </w:r>
       <w:proofErr w:type="spellStart"/>
+      <w:proofErr w:type="gramStart"/>
       <w:r>
         <w:t>mixadt</w:t>
       </w:r>
       <w:proofErr w:type="spellEnd"/>
       <w:r>
-        <w:t>(1),</w:t>
+        <w:t>(</w:t>
+      </w:r>
+      <w:proofErr w:type="gramEnd"/>
+      <w:r>
+        <w:t>1),</w:t>
       </w:r>
       <w:proofErr w:type="spellStart"/>
       <w:r>
@@ -469,18 +536,31 @@
         <w:t xml:space="preserve"> </w:t>
       </w:r>
       <w:proofErr w:type="spellStart"/>
+      <w:proofErr w:type="gramStart"/>
       <w:r>
         <w:t>struct</w:t>
       </w:r>
       <w:proofErr w:type="spellEnd"/>
       <w:r>
-        <w:t>{}nombre;</w:t>
+        <w:t>{</w:t>
+      </w:r>
+      <w:proofErr w:type="gramEnd"/>
+      <w:r>
+        <w:t>}nombre;</w:t>
       </w:r>
     </w:p>
     <w:p/>
     <w:p>
       <w:r>
-        <w:t xml:space="preserve">13/04/2014 1hr. Modificados , formateados y </w:t>
+        <w:t xml:space="preserve">13/04/2014 1hr. </w:t>
+      </w:r>
+      <w:proofErr w:type="gramStart"/>
+      <w:r>
+        <w:t>Modificados ,</w:t>
+      </w:r>
+      <w:proofErr w:type="gramEnd"/>
+      <w:r>
+        <w:t xml:space="preserve"> formateados y </w:t>
       </w:r>
       <w:proofErr w:type="spellStart"/>
       <w:r>
@@ -542,7 +622,25 @@
           <w:sz w:val="22"/>
           <w:szCs w:val="22"/>
         </w:rPr>
-        <w:t xml:space="preserve"> a cubrir : </w:t>
+        <w:t xml:space="preserve"> a </w:t>
+      </w:r>
+      <w:proofErr w:type="gramStart"/>
+      <w:r>
+        <w:rPr>
+          <w:rFonts w:asciiTheme="minorHAnsi" w:hAnsiTheme="minorHAnsi"/>
+          <w:sz w:val="22"/>
+          <w:szCs w:val="22"/>
+        </w:rPr>
+        <w:t>cubrir :</w:t>
+      </w:r>
+      <w:proofErr w:type="gramEnd"/>
+      <w:r>
+        <w:rPr>
+          <w:rFonts w:asciiTheme="minorHAnsi" w:hAnsiTheme="minorHAnsi"/>
+          <w:sz w:val="22"/>
+          <w:szCs w:val="22"/>
+        </w:rPr>
+        <w:t xml:space="preserve"> </w:t>
       </w:r>
       <w:r>
         <w:rPr>
@@ -604,14 +702,25 @@
           <w:szCs w:val="22"/>
         </w:rPr>
       </w:pPr>
-      <w:r>
-        <w:rPr>
-          <w:rFonts w:asciiTheme="minorHAnsi" w:hAnsiTheme="minorHAnsi"/>
-          <w:color w:val="000000"/>
-          <w:sz w:val="22"/>
-          <w:szCs w:val="22"/>
-        </w:rPr>
-        <w:t>o Las variables que están dentro de un módulo NO SERÁN VARIABLES GLOBALES. Es decir, no pueden estar en la lista general de variables. Sino que deben ser “atributos” de la clase que representa al módulo.</w:t>
+      <w:proofErr w:type="gramStart"/>
+      <w:r>
+        <w:rPr>
+          <w:rFonts w:asciiTheme="minorHAnsi" w:hAnsiTheme="minorHAnsi"/>
+          <w:color w:val="000000"/>
+          <w:sz w:val="22"/>
+          <w:szCs w:val="22"/>
+        </w:rPr>
+        <w:t>o</w:t>
+      </w:r>
+      <w:proofErr w:type="gramEnd"/>
+      <w:r>
+        <w:rPr>
+          <w:rFonts w:asciiTheme="minorHAnsi" w:hAnsiTheme="minorHAnsi"/>
+          <w:color w:val="000000"/>
+          <w:sz w:val="22"/>
+          <w:szCs w:val="22"/>
+        </w:rPr>
+        <w:t xml:space="preserve"> Las variables que están dentro de un módulo NO SERÁN VARIABLES GLOBALES. Es decir, no pueden estar en la lista general de variables. Sino que deben ser “atributos” de la clase que representa al módulo.</w:t>
       </w:r>
     </w:p>
     <w:p>
@@ -624,14 +733,25 @@
           <w:szCs w:val="22"/>
         </w:rPr>
       </w:pPr>
-      <w:r>
-        <w:rPr>
-          <w:rFonts w:asciiTheme="minorHAnsi" w:hAnsiTheme="minorHAnsi"/>
-          <w:color w:val="000000"/>
-          <w:sz w:val="22"/>
-          <w:szCs w:val="22"/>
-        </w:rPr>
-        <w:t>o En la lista general de variables deberán estar:</w:t>
+      <w:proofErr w:type="gramStart"/>
+      <w:r>
+        <w:rPr>
+          <w:rFonts w:asciiTheme="minorHAnsi" w:hAnsiTheme="minorHAnsi"/>
+          <w:color w:val="000000"/>
+          <w:sz w:val="22"/>
+          <w:szCs w:val="22"/>
+        </w:rPr>
+        <w:t>o</w:t>
+      </w:r>
+      <w:proofErr w:type="gramEnd"/>
+      <w:r>
+        <w:rPr>
+          <w:rFonts w:asciiTheme="minorHAnsi" w:hAnsiTheme="minorHAnsi"/>
+          <w:color w:val="000000"/>
+          <w:sz w:val="22"/>
+          <w:szCs w:val="22"/>
+        </w:rPr>
+        <w:t xml:space="preserve"> En la lista general de variables deberán estar:</w:t>
       </w:r>
     </w:p>
     <w:p>
@@ -654,6 +774,7 @@
         <w:t xml:space="preserve">* Las variables que están definidas fuera del </w:t>
       </w:r>
       <w:proofErr w:type="spellStart"/>
+      <w:proofErr w:type="gramStart"/>
       <w:r>
         <w:rPr>
           <w:rFonts w:asciiTheme="minorHAnsi" w:hAnsiTheme="minorHAnsi"/>
@@ -671,7 +792,17 @@
           <w:sz w:val="22"/>
           <w:szCs w:val="22"/>
         </w:rPr>
-        <w:t xml:space="preserve">(), en el archivo que contiene el </w:t>
+        <w:t>(</w:t>
+      </w:r>
+      <w:proofErr w:type="gramEnd"/>
+      <w:r>
+        <w:rPr>
+          <w:rFonts w:asciiTheme="minorHAnsi" w:hAnsiTheme="minorHAnsi"/>
+          <w:color w:val="000000"/>
+          <w:sz w:val="22"/>
+          <w:szCs w:val="22"/>
+        </w:rPr>
+        <w:t xml:space="preserve">), en el archivo que contiene el </w:t>
       </w:r>
       <w:proofErr w:type="spellStart"/>
       <w:r>
@@ -834,8 +965,53 @@
         <w:t xml:space="preserve"> no funciona. Y viceversa.</w:t>
       </w:r>
     </w:p>
-    <w:bookmarkEnd w:id="0"/>
-    <w:p/>
+    <w:p>
+      <w:r>
+        <w:t xml:space="preserve">25/4/2014 </w:t>
+      </w:r>
+      <w:proofErr w:type="gramStart"/>
+      <w:r>
+        <w:t>1hr .</w:t>
+      </w:r>
+      <w:proofErr w:type="gramEnd"/>
+      <w:r>
+        <w:t xml:space="preserve"> Se imprimen las variables definidas adentro del </w:t>
+      </w:r>
+      <w:proofErr w:type="spellStart"/>
+      <w:r>
+        <w:t>main</w:t>
+      </w:r>
+      <w:proofErr w:type="spellEnd"/>
+      <w:r>
+        <w:t xml:space="preserve">. Se borran los comentarios y se ignoran las modificaciones de atributos de </w:t>
+      </w:r>
+      <w:proofErr w:type="spellStart"/>
+      <w:r>
+        <w:t>adts</w:t>
+      </w:r>
+      <w:proofErr w:type="spellEnd"/>
+      <w:r>
+        <w:t xml:space="preserve"> en el </w:t>
+      </w:r>
+      <w:proofErr w:type="spellStart"/>
+      <w:r>
+        <w:t>main</w:t>
+      </w:r>
+      <w:proofErr w:type="spellEnd"/>
+      <w:r>
+        <w:t xml:space="preserve">. Test Case </w:t>
+      </w:r>
+      <w:proofErr w:type="spellStart"/>
+      <w:r>
+        <w:t>MovieClub</w:t>
+      </w:r>
+      <w:proofErr w:type="spellEnd"/>
+      <w:r>
+        <w:t xml:space="preserve"> formateado.</w:t>
+      </w:r>
+      <w:bookmarkStart w:id="0" w:name="_GoBack"/>
+      <w:bookmarkEnd w:id="0"/>
+    </w:p>
     <w:sectPr>
       <w:pgSz w:w="12240" w:h="15840"/>
       <w:pgMar w:top="1417" w:right="1701" w:bottom="1417" w:left="1701" w:header="708" w:footer="708" w:gutter="0"/>

</xml_diff>

<commit_message>
Creates CCD from modules. Creates CCD from fprintf (still not tested)
</commit_message>
<xml_diff>
--- a/Log.docx
+++ b/Log.docx
@@ -486,6 +486,11 @@
     </w:p>
     <w:p>
       <w:r>
+        <w:t>//comienzo 2da etapa</w:t>
+      </w:r>
+    </w:p>
+    <w:p>
+      <w:r>
         <w:lastRenderedPageBreak/>
         <w:t xml:space="preserve">10/04/2014 1hr. Formateo de lotes de prueba para coincidir con el formato aceptado por el </w:t>
       </w:r>
@@ -971,7 +976,10 @@
       </w:r>
       <w:proofErr w:type="gramStart"/>
       <w:r>
-        <w:t>1hr .</w:t>
+        <w:t>2</w:t>
+      </w:r>
+      <w:r>
+        <w:t>hr .</w:t>
       </w:r>
       <w:proofErr w:type="gramEnd"/>
       <w:r>
@@ -1008,6 +1016,38 @@
       <w:proofErr w:type="spellEnd"/>
       <w:r>
         <w:t xml:space="preserve"> formateado.</w:t>
+      </w:r>
+      <w:r>
+        <w:t xml:space="preserve"> Crea CCD a partir de </w:t>
+      </w:r>
+      <w:proofErr w:type="spellStart"/>
+      <w:proofErr w:type="gramStart"/>
+      <w:r>
+        <w:t>fprintf</w:t>
+      </w:r>
+      <w:proofErr w:type="spellEnd"/>
+      <w:r>
+        <w:t>(</w:t>
+      </w:r>
+      <w:proofErr w:type="gramEnd"/>
+      <w:r>
+        <w:t xml:space="preserve">falta testear y agregar </w:t>
+      </w:r>
+      <w:proofErr w:type="spellStart"/>
+      <w:r>
+        <w:t>fwritef</w:t>
+      </w:r>
+      <w:proofErr w:type="spellEnd"/>
+      <w:r>
+        <w:t xml:space="preserve">). Crea CCD a partir de </w:t>
+      </w:r>
+      <w:proofErr w:type="spellStart"/>
+      <w:r>
+        <w:t>modulos</w:t>
+      </w:r>
+      <w:proofErr w:type="spellEnd"/>
+      <w:r>
+        <w:t>.</w:t>
       </w:r>
       <w:bookmarkStart w:id="0" w:name="_GoBack"/>
       <w:bookmarkEnd w:id="0"/>

</xml_diff>

<commit_message>
Creates CCD from fwrite.
</commit_message>
<xml_diff>
--- a/Log.docx
+++ b/Log.docx
@@ -1035,7 +1035,7 @@
       </w:r>
       <w:proofErr w:type="spellStart"/>
       <w:r>
-        <w:t>fwritef</w:t>
+        <w:t>fwrite</w:t>
       </w:r>
       <w:proofErr w:type="spellEnd"/>
       <w:r>
@@ -1048,6 +1048,33 @@
       <w:proofErr w:type="spellEnd"/>
       <w:r>
         <w:t>.</w:t>
+      </w:r>
+    </w:p>
+    <w:p>
+      <w:r>
+        <w:t xml:space="preserve">27/04/2014 1hr. Crea CCD a partir de </w:t>
+      </w:r>
+      <w:proofErr w:type="spellStart"/>
+      <w:r>
+        <w:t>fwrite</w:t>
+      </w:r>
+      <w:proofErr w:type="spellEnd"/>
+      <w:r>
+        <w:t xml:space="preserve"> usando el nombre del file como nombre y el primer parámetro como nombre de atributo, dejando “</w:t>
+      </w:r>
+      <w:proofErr w:type="spellStart"/>
+      <w:r>
+        <w:t>Unknown</w:t>
+      </w:r>
+      <w:proofErr w:type="spellEnd"/>
+      <w:r>
+        <w:t>” el tipo del atributo. Por el momento, Las CCD a partir de escritura de archivo, son creadas únicamente si las llamadas a dichas funciones son realizadas afuera de cualquier flujo de control, pero ambas están preparadas para guardar atributos utilizados adentro de flujo de control, dejando como tipo del atributo “</w:t>
+      </w:r>
+      <w:r>
+        <w:t>Unknown</w:t>
+      </w:r>
+      <w:r>
+        <w:t>”.</w:t>
       </w:r>
       <w:bookmarkStart w:id="0" w:name="_GoBack"/>
       <w:bookmarkEnd w:id="0"/>

</xml_diff>

<commit_message>
Parsing approach changed. Now, it allows parsing, not only from a file but also from any Iterator<Character>,in this way, parser scope is broadened and its logic can be used also to parse blocks inside the original parsing.
</commit_message>
<xml_diff>
--- a/Log.docx
+++ b/Log.docx
@@ -1070,14 +1070,68 @@
       <w:r>
         <w:t>” el tipo del atributo. Por el momento, Las CCD a partir de escritura de archivo, son creadas únicamente si las llamadas a dichas funciones son realizadas afuera de cualquier flujo de control, pero ambas están preparadas para guardar atributos utilizados adentro de flujo de control, dejando como tipo del atributo “</w:t>
       </w:r>
+      <w:proofErr w:type="spellStart"/>
       <w:r>
         <w:t>Unknown</w:t>
       </w:r>
+      <w:proofErr w:type="spellEnd"/>
       <w:r>
         <w:t>”.</w:t>
+      </w:r>
+    </w:p>
+    <w:p/>
+    <w:p>
+      <w:r>
+        <w:rPr>
+          <w:lang w:val="en-US"/>
+        </w:rPr>
+        <w:lastRenderedPageBreak/>
+        <w:t xml:space="preserve">29/04/2014 1hr. </w:t>
+      </w:r>
+      <w:r>
+        <w:rPr>
+          <w:lang w:val="en-US"/>
+        </w:rPr>
+        <w:t>Parsing approach changed. Now, it allows parsing, not only from a file but also from any Iterator&lt;Character&gt;,in this way, parser scope is broadened and its logic can be used also to parse blocks inside the original parsing.</w:t>
+      </w:r>
+      <w:r>
+        <w:rPr>
+          <w:lang w:val="en-US"/>
+        </w:rPr>
+        <w:t xml:space="preserve"> </w:t>
+      </w:r>
+      <w:r>
+        <w:t>Me permite utilizar</w:t>
       </w:r>
       <w:bookmarkStart w:id="0" w:name="_GoBack"/>
       <w:bookmarkEnd w:id="0"/>
+      <w:r>
+        <w:t xml:space="preserve"> la </w:t>
+      </w:r>
+      <w:proofErr w:type="spellStart"/>
+      <w:r>
+        <w:t>tokenListFactory</w:t>
+      </w:r>
+      <w:proofErr w:type="spellEnd"/>
+      <w:r>
+        <w:t xml:space="preserve"> para los control </w:t>
+      </w:r>
+      <w:proofErr w:type="spellStart"/>
+      <w:r>
+        <w:t>flow</w:t>
+      </w:r>
+      <w:proofErr w:type="spellEnd"/>
+      <w:r>
+        <w:t xml:space="preserve"> blocks adentro del </w:t>
+      </w:r>
+      <w:proofErr w:type="spellStart"/>
+      <w:r>
+        <w:t>main</w:t>
+      </w:r>
+      <w:proofErr w:type="spellEnd"/>
+      <w:r>
+        <w:t xml:space="preserve"> para las CCD de escritura de archivos.</w:t>
+      </w:r>
     </w:p>
     <w:sectPr>
       <w:pgSz w:w="12240" w:h="15840"/>

</xml_diff>

<commit_message>
Solved problem. Summary updated. Added test cases, there are 14 now and everything is working :D
</commit_message>
<xml_diff>
--- a/Log.docx
+++ b/Log.docx
@@ -1086,53 +1086,97 @@
           <w:lang w:val="en-US"/>
         </w:rPr>
         <w:lastRenderedPageBreak/>
-        <w:t xml:space="preserve">29/04/2014 1hr. </w:t>
+        <w:t>29/04/2014 1hr. Parsing approach changed. Now, it allows parsing, not only from a file but also from any Iterator&lt;Character&gt;,in this way, parser scope is broadened and its logic can be used also to parse blocks inside the original parsing.</w:t>
       </w:r>
       <w:r>
         <w:rPr>
           <w:lang w:val="en-US"/>
         </w:rPr>
-        <w:t>Parsing approach changed. Now, it allows parsing, not only from a file but also from any Iterator&lt;Character&gt;,in this way, parser scope is broadened and its logic can be used also to parse blocks inside the original parsing.</w:t>
-      </w:r>
-      <w:r>
-        <w:rPr>
-          <w:lang w:val="en-US"/>
-        </w:rPr>
         <w:t xml:space="preserve"> </w:t>
       </w:r>
       <w:r>
-        <w:t>Me permite utilizar</w:t>
+        <w:t xml:space="preserve">Me permite utilizar la </w:t>
+      </w:r>
+      <w:proofErr w:type="spellStart"/>
+      <w:r>
+        <w:t>tokenListFactory</w:t>
+      </w:r>
+      <w:proofErr w:type="spellEnd"/>
+      <w:r>
+        <w:t xml:space="preserve"> para los control </w:t>
+      </w:r>
+      <w:proofErr w:type="spellStart"/>
+      <w:r>
+        <w:t>flow</w:t>
+      </w:r>
+      <w:proofErr w:type="spellEnd"/>
+      <w:r>
+        <w:t xml:space="preserve"> blocks adentro del </w:t>
+      </w:r>
+      <w:proofErr w:type="spellStart"/>
+      <w:r>
+        <w:t>main</w:t>
+      </w:r>
+      <w:proofErr w:type="spellEnd"/>
+      <w:r>
+        <w:t xml:space="preserve"> para las CCD de escritura de archivos.</w:t>
+      </w:r>
+    </w:p>
+    <w:p>
+      <w:r>
+        <w:t>30/04/2014 3</w:t>
+      </w:r>
+      <w:r>
+        <w:t>hr. Ya funciona la creación de CCD a partir de escritura de archivos adentro de las estructuras de control.</w:t>
+      </w:r>
+      <w:r>
+        <w:t xml:space="preserve"> Actualizado </w:t>
+      </w:r>
+      <w:proofErr w:type="spellStart"/>
+      <w:r>
+        <w:t>summary</w:t>
+      </w:r>
+      <w:proofErr w:type="spellEnd"/>
+      <w:r>
+        <w:t xml:space="preserve">. Agregado el CASE_OPERATOR a </w:t>
+      </w:r>
+      <w:proofErr w:type="spellStart"/>
+      <w:r>
+        <w:t>TokenType</w:t>
+      </w:r>
+      <w:proofErr w:type="spellEnd"/>
+      <w:r>
+        <w:t xml:space="preserve"> para representar los ‘:’ utilizados en los </w:t>
+      </w:r>
+      <w:proofErr w:type="spellStart"/>
+      <w:r>
+        <w:t>switch</w:t>
+      </w:r>
+      <w:proofErr w:type="spellEnd"/>
+      <w:r>
+        <w:t>. Igualmente, debido a que en algunos casos puede aparecer por ejemplo ‘</w:t>
+      </w:r>
+      <w:proofErr w:type="gramStart"/>
+      <w:r>
+        <w:t>?</w:t>
+      </w:r>
+      <w:proofErr w:type="gramEnd"/>
+      <w:r>
+        <w:t xml:space="preserve">’ , en este momento se ignora el case directamente, ya que no provee información útil. </w:t>
+      </w:r>
+      <w:proofErr w:type="spellStart"/>
+      <w:r>
+        <w:t>Parseados</w:t>
+      </w:r>
+      <w:proofErr w:type="spellEnd"/>
+      <w:r>
+        <w:t xml:space="preserve"> y funcionando 14 Test Cases :D</w:t>
       </w:r>
       <w:bookmarkStart w:id="0" w:name="_GoBack"/>
       <w:bookmarkEnd w:id="0"/>
-      <w:r>
-        <w:t xml:space="preserve"> la </w:t>
-      </w:r>
-      <w:proofErr w:type="spellStart"/>
-      <w:r>
-        <w:t>tokenListFactory</w:t>
-      </w:r>
-      <w:proofErr w:type="spellEnd"/>
-      <w:r>
-        <w:t xml:space="preserve"> para los control </w:t>
-      </w:r>
-      <w:proofErr w:type="spellStart"/>
-      <w:r>
-        <w:t>flow</w:t>
-      </w:r>
-      <w:proofErr w:type="spellEnd"/>
-      <w:r>
-        <w:t xml:space="preserve"> blocks adentro del </w:t>
-      </w:r>
-      <w:proofErr w:type="spellStart"/>
-      <w:r>
-        <w:t>main</w:t>
-      </w:r>
-      <w:proofErr w:type="spellEnd"/>
-      <w:r>
-        <w:t xml:space="preserve"> para las CCD de escritura de archivos.</w:t>
-      </w:r>
-    </w:p>
+    </w:p>
+    <w:p/>
+    <w:p/>
     <w:sectPr>
       <w:pgSz w:w="12240" w:h="15840"/>
       <w:pgMar w:top="1417" w:right="1701" w:bottom="1417" w:left="1701" w:header="708" w:footer="708" w:gutter="0"/>

</xml_diff>